<commit_message>
Update the installation instructions to include the HONEUR secure light installation
</commit_message>
<xml_diff>
--- a/remote-installation/honeur/HONEUR local installation instructions.docx
+++ b/remote-installation/honeur/HONEUR local installation instructions.docx
@@ -144,7 +144,7 @@
           <w:szCs w:val="20"/>
           <w:lang w:val="en-US"/>
         </w:rPr>
-        <w:t>19</w:t>
+        <w:t>23</w:t>
       </w:r>
       <w:r>
         <w:rPr>
@@ -2783,7 +2783,36 @@
           <w:sz w:val="20"/>
           <w:szCs w:val="20"/>
         </w:rPr>
-        <w:t xml:space="preserve"> Mac </w:t>
+        <w:t xml:space="preserve"> </w:t>
+      </w:r>
+      <w:proofErr w:type="spellStart"/>
+      <w:r>
+        <w:rPr>
+          <w:rFonts w:ascii="Helvetica Neue Light" w:eastAsia="Helvetica Neue Light" w:hAnsi="Helvetica Neue Light" w:cs="Helvetica Neue Light"/>
+          <w:color w:val="000000"/>
+          <w:sz w:val="20"/>
+          <w:szCs w:val="20"/>
+        </w:rPr>
+        <w:t>Mac</w:t>
+      </w:r>
+      <w:r>
+        <w:rPr>
+          <w:rFonts w:ascii="Helvetica Neue Light" w:eastAsia="Helvetica Neue Light" w:hAnsi="Helvetica Neue Light" w:cs="Helvetica Neue Light"/>
+          <w:color w:val="000000"/>
+          <w:sz w:val="20"/>
+          <w:szCs w:val="20"/>
+        </w:rPr>
+        <w:t>OS</w:t>
+      </w:r>
+      <w:proofErr w:type="spellEnd"/>
+      <w:r>
+        <w:rPr>
+          <w:rFonts w:ascii="Helvetica Neue Light" w:eastAsia="Helvetica Neue Light" w:hAnsi="Helvetica Neue Light" w:cs="Helvetica Neue Light"/>
+          <w:color w:val="000000"/>
+          <w:sz w:val="20"/>
+          <w:szCs w:val="20"/>
+        </w:rPr>
+        <w:t xml:space="preserve"> </w:t>
       </w:r>
     </w:p>
     <w:p>
@@ -3697,7 +3726,36 @@
           <w:sz w:val="20"/>
           <w:szCs w:val="20"/>
         </w:rPr>
-        <w:t xml:space="preserve"> Mac </w:t>
+        <w:t xml:space="preserve"> </w:t>
+      </w:r>
+      <w:proofErr w:type="spellStart"/>
+      <w:r>
+        <w:rPr>
+          <w:rFonts w:ascii="Helvetica Neue Light" w:eastAsia="Helvetica Neue Light" w:hAnsi="Helvetica Neue Light" w:cs="Helvetica Neue Light"/>
+          <w:color w:val="000000"/>
+          <w:sz w:val="20"/>
+          <w:szCs w:val="20"/>
+        </w:rPr>
+        <w:t>Mac</w:t>
+      </w:r>
+      <w:r>
+        <w:rPr>
+          <w:rFonts w:ascii="Helvetica Neue Light" w:eastAsia="Helvetica Neue Light" w:hAnsi="Helvetica Neue Light" w:cs="Helvetica Neue Light"/>
+          <w:color w:val="000000"/>
+          <w:sz w:val="20"/>
+          <w:szCs w:val="20"/>
+        </w:rPr>
+        <w:t>OS</w:t>
+      </w:r>
+      <w:proofErr w:type="spellEnd"/>
+      <w:r>
+        <w:rPr>
+          <w:rFonts w:ascii="Helvetica Neue Light" w:eastAsia="Helvetica Neue Light" w:hAnsi="Helvetica Neue Light" w:cs="Helvetica Neue Light"/>
+          <w:color w:val="000000"/>
+          <w:sz w:val="20"/>
+          <w:szCs w:val="20"/>
+        </w:rPr>
+        <w:t xml:space="preserve"> </w:t>
       </w:r>
     </w:p>
     <w:p>
@@ -4737,21 +4795,6 @@
     </w:p>
     <w:p>
       <w:pPr>
-        <w:pBdr>
-          <w:top w:val="nil"/>
-          <w:left w:val="nil"/>
-          <w:bottom w:val="nil"/>
-          <w:right w:val="nil"/>
-          <w:between w:val="nil"/>
-        </w:pBdr>
-        <w:spacing w:after="180" w:line="288" w:lineRule="auto"/>
-        <w:rPr>
-          <w:lang w:val="en-US"/>
-        </w:rPr>
-      </w:pPr>
-    </w:p>
-    <w:p>
-      <w:pPr>
         <w:pStyle w:val="Heading2"/>
         <w:rPr>
           <w:lang w:val="en-US"/>
@@ -5019,7 +5062,17 @@
           <w:sz w:val="20"/>
           <w:szCs w:val="20"/>
         </w:rPr>
-        <w:t xml:space="preserve"> Mac</w:t>
+        <w:t xml:space="preserve"> </w:t>
+      </w:r>
+      <w:proofErr w:type="spellStart"/>
+      <w:r>
+        <w:rPr>
+          <w:rFonts w:ascii="Helvetica Neue Light" w:eastAsia="Helvetica Neue Light" w:hAnsi="Helvetica Neue Light" w:cs="Helvetica Neue Light"/>
+          <w:color w:val="000000"/>
+          <w:sz w:val="20"/>
+          <w:szCs w:val="20"/>
+        </w:rPr>
+        <w:t>Mac</w:t>
       </w:r>
       <w:r>
         <w:rPr>
@@ -5030,6 +5083,7 @@
         </w:rPr>
         <w:t>OS</w:t>
       </w:r>
+      <w:proofErr w:type="spellEnd"/>
       <w:r>
         <w:rPr>
           <w:rFonts w:ascii="Helvetica Neue Light" w:eastAsia="Helvetica Neue Light" w:hAnsi="Helvetica Neue Light" w:cs="Helvetica Neue Light"/>
@@ -5044,17 +5098,21 @@
       <w:pPr>
         <w:ind w:left="720"/>
         <w:rPr>
-          <w:lang w:val="en-US"/>
-        </w:rPr>
-      </w:pPr>
-      <w:r>
-        <w:rPr>
           <w:rFonts w:ascii="Courier New" w:eastAsia="Courier New" w:hAnsi="Courier New" w:cs="Courier New"/>
           <w:color w:val="000000"/>
           <w:sz w:val="20"/>
           <w:szCs w:val="20"/>
           <w:lang w:val="en-US"/>
         </w:rPr>
+      </w:pPr>
+      <w:r>
+        <w:rPr>
+          <w:rFonts w:ascii="Courier New" w:eastAsia="Courier New" w:hAnsi="Courier New" w:cs="Courier New"/>
+          <w:color w:val="000000"/>
+          <w:sz w:val="20"/>
+          <w:szCs w:val="20"/>
+          <w:lang w:val="en-US"/>
+        </w:rPr>
         <w:t>curl -</w:t>
       </w:r>
       <w:proofErr w:type="spellStart"/>
@@ -5109,6 +5167,435 @@
           <w:lang w:val="en-US"/>
         </w:rPr>
       </w:pPr>
+      <w:r>
+        <w:rPr>
+          <w:lang w:val="en-US"/>
+        </w:rPr>
+        <w:t>Secure light</w:t>
+      </w:r>
+      <w:r>
+        <w:rPr>
+          <w:lang w:val="en-US"/>
+        </w:rPr>
+        <w:t xml:space="preserve"> version</w:t>
+      </w:r>
+    </w:p>
+    <w:p>
+      <w:pPr>
+        <w:rPr>
+          <w:rFonts w:ascii="Helvetica Neue Light" w:hAnsi="Helvetica Neue Light"/>
+          <w:sz w:val="20"/>
+          <w:szCs w:val="20"/>
+          <w:lang w:val="en-US"/>
+        </w:rPr>
+      </w:pPr>
+      <w:r>
+        <w:rPr>
+          <w:rFonts w:ascii="Helvetica Neue Light" w:hAnsi="Helvetica Neue Light"/>
+          <w:sz w:val="20"/>
+          <w:szCs w:val="20"/>
+          <w:lang w:val="en-US"/>
+        </w:rPr>
+        <w:t xml:space="preserve">The HONEUR </w:t>
+      </w:r>
+      <w:r>
+        <w:rPr>
+          <w:rFonts w:ascii="Helvetica Neue Light" w:hAnsi="Helvetica Neue Light"/>
+          <w:sz w:val="20"/>
+          <w:szCs w:val="20"/>
+          <w:lang w:val="en-US"/>
+        </w:rPr>
+        <w:t xml:space="preserve">secure </w:t>
+      </w:r>
+      <w:r>
+        <w:rPr>
+          <w:rFonts w:ascii="Helvetica Neue Light" w:hAnsi="Helvetica Neue Light"/>
+          <w:sz w:val="20"/>
+          <w:szCs w:val="20"/>
+          <w:lang w:val="en-US"/>
+        </w:rPr>
+        <w:t xml:space="preserve">light installation is the same as the </w:t>
+      </w:r>
+      <w:r>
+        <w:rPr>
+          <w:rFonts w:ascii="Helvetica Neue Light" w:hAnsi="Helvetica Neue Light"/>
+          <w:sz w:val="20"/>
+          <w:szCs w:val="20"/>
+          <w:lang w:val="en-US"/>
+        </w:rPr>
+        <w:t>secure</w:t>
+      </w:r>
+      <w:r>
+        <w:rPr>
+          <w:rFonts w:ascii="Helvetica Neue Light" w:hAnsi="Helvetica Neue Light"/>
+          <w:sz w:val="20"/>
+          <w:szCs w:val="20"/>
+          <w:lang w:val="en-US"/>
+        </w:rPr>
+        <w:t xml:space="preserve"> installation but it doesn’t include the Docker containers for distributed analytics.  Please follow the installation steps of the </w:t>
+      </w:r>
+      <w:r>
+        <w:rPr>
+          <w:rFonts w:ascii="Helvetica Neue Light" w:hAnsi="Helvetica Neue Light"/>
+          <w:sz w:val="20"/>
+          <w:szCs w:val="20"/>
+          <w:lang w:val="en-US"/>
+        </w:rPr>
+        <w:t>secure</w:t>
+      </w:r>
+      <w:r>
+        <w:rPr>
+          <w:rFonts w:ascii="Helvetica Neue Light" w:hAnsi="Helvetica Neue Light"/>
+          <w:sz w:val="20"/>
+          <w:szCs w:val="20"/>
+          <w:lang w:val="en-US"/>
+        </w:rPr>
+        <w:t xml:space="preserve"> installation (see above).  Only step 2 to download the installation script is different:</w:t>
+      </w:r>
+    </w:p>
+    <w:p>
+      <w:pPr>
+        <w:rPr>
+          <w:rFonts w:ascii="Helvetica Neue Light" w:hAnsi="Helvetica Neue Light"/>
+          <w:sz w:val="20"/>
+          <w:szCs w:val="20"/>
+          <w:lang w:val="en-US"/>
+        </w:rPr>
+      </w:pPr>
+    </w:p>
+    <w:p>
+      <w:pPr>
+        <w:numPr>
+          <w:ilvl w:val="1"/>
+          <w:numId w:val="20"/>
+        </w:numPr>
+        <w:pBdr>
+          <w:top w:val="nil"/>
+          <w:left w:val="nil"/>
+          <w:bottom w:val="nil"/>
+          <w:right w:val="nil"/>
+          <w:between w:val="nil"/>
+        </w:pBdr>
+        <w:spacing w:after="180" w:line="288" w:lineRule="auto"/>
+      </w:pPr>
+      <w:r>
+        <w:rPr>
+          <w:rFonts w:ascii="Helvetica Neue Light" w:eastAsia="Helvetica Neue Light" w:hAnsi="Helvetica Neue Light" w:cs="Helvetica Neue Light"/>
+          <w:color w:val="000000"/>
+          <w:sz w:val="20"/>
+          <w:szCs w:val="20"/>
+        </w:rPr>
+        <w:t xml:space="preserve">For Windows </w:t>
+      </w:r>
+    </w:p>
+    <w:p>
+      <w:pPr>
+        <w:pBdr>
+          <w:top w:val="nil"/>
+          <w:left w:val="nil"/>
+          <w:bottom w:val="nil"/>
+          <w:right w:val="nil"/>
+          <w:between w:val="nil"/>
+        </w:pBdr>
+        <w:spacing w:after="180" w:line="288" w:lineRule="auto"/>
+        <w:ind w:left="720"/>
+        <w:rPr>
+          <w:rFonts w:ascii="Courier New" w:eastAsia="Courier New" w:hAnsi="Courier New" w:cs="Courier New"/>
+          <w:color w:val="000000"/>
+          <w:sz w:val="20"/>
+          <w:szCs w:val="20"/>
+          <w:lang w:val="en-US"/>
+        </w:rPr>
+      </w:pPr>
+      <w:r>
+        <w:rPr>
+          <w:rFonts w:ascii="Courier New" w:eastAsia="Courier New" w:hAnsi="Courier New" w:cs="Courier New"/>
+          <w:color w:val="000000"/>
+          <w:sz w:val="20"/>
+          <w:szCs w:val="20"/>
+          <w:lang w:val="en-US"/>
+        </w:rPr>
+        <w:t xml:space="preserve">curl </w:t>
+      </w:r>
+      <w:r>
+        <w:rPr>
+          <w:rFonts w:ascii="Courier New" w:eastAsia="Courier New" w:hAnsi="Courier New" w:cs="Courier New"/>
+          <w:sz w:val="20"/>
+          <w:szCs w:val="20"/>
+          <w:lang w:val="en-US"/>
+        </w:rPr>
+        <w:t>-</w:t>
+      </w:r>
+      <w:proofErr w:type="spellStart"/>
+      <w:r>
+        <w:rPr>
+          <w:rFonts w:ascii="Courier New" w:eastAsia="Courier New" w:hAnsi="Courier New" w:cs="Courier New"/>
+          <w:sz w:val="20"/>
+          <w:szCs w:val="20"/>
+          <w:lang w:val="en-US"/>
+        </w:rPr>
+        <w:t>fsSL</w:t>
+      </w:r>
+      <w:proofErr w:type="spellEnd"/>
+      <w:r>
+        <w:rPr>
+          <w:rFonts w:ascii="Courier New" w:eastAsia="Courier New" w:hAnsi="Courier New" w:cs="Courier New"/>
+          <w:color w:val="000000"/>
+          <w:sz w:val="20"/>
+          <w:szCs w:val="20"/>
+          <w:lang w:val="en-US"/>
+        </w:rPr>
+        <w:t xml:space="preserve"> </w:t>
+      </w:r>
+      <w:r>
+        <w:rPr>
+          <w:rFonts w:ascii="Courier New" w:eastAsia="Courier New" w:hAnsi="Courier New" w:cs="Courier New"/>
+          <w:color w:val="000000"/>
+          <w:sz w:val="20"/>
+          <w:szCs w:val="20"/>
+          <w:lang w:val="en-US"/>
+        </w:rPr>
+        <w:t>https://raw.githubusercontent.com/solventrix/Honeur-Setup/master/remote-installation/honeur/</w:t>
+      </w:r>
+      <w:r>
+        <w:rPr>
+          <w:rFonts w:ascii="Courier New" w:eastAsia="Courier New" w:hAnsi="Courier New" w:cs="Courier New"/>
+          <w:color w:val="000000"/>
+          <w:sz w:val="20"/>
+          <w:szCs w:val="20"/>
+          <w:lang w:val="en-US"/>
+        </w:rPr>
+        <w:t>secure-</w:t>
+      </w:r>
+      <w:r>
+        <w:rPr>
+          <w:rFonts w:ascii="Courier New" w:eastAsia="Courier New" w:hAnsi="Courier New" w:cs="Courier New"/>
+          <w:color w:val="000000"/>
+          <w:sz w:val="20"/>
+          <w:szCs w:val="20"/>
+          <w:lang w:val="en-US"/>
+        </w:rPr>
+        <w:t>light/</w:t>
+      </w:r>
+      <w:r>
+        <w:rPr>
+          <w:rFonts w:ascii="Courier New" w:eastAsia="Courier New" w:hAnsi="Courier New" w:cs="Courier New"/>
+          <w:color w:val="000000"/>
+          <w:sz w:val="20"/>
+          <w:szCs w:val="20"/>
+          <w:lang w:val="en-US"/>
+        </w:rPr>
+        <w:t>start-honeur</w:t>
+      </w:r>
+      <w:r>
+        <w:rPr>
+          <w:rFonts w:ascii="Courier New" w:eastAsia="Courier New" w:hAnsi="Courier New" w:cs="Courier New"/>
+          <w:sz w:val="20"/>
+          <w:szCs w:val="20"/>
+          <w:lang w:val="en-US"/>
+        </w:rPr>
+        <w:t>-</w:t>
+      </w:r>
+      <w:r>
+        <w:rPr>
+          <w:rFonts w:ascii="Courier New" w:eastAsia="Courier New" w:hAnsi="Courier New" w:cs="Courier New"/>
+          <w:sz w:val="20"/>
+          <w:szCs w:val="20"/>
+          <w:lang w:val="en-US"/>
+        </w:rPr>
+        <w:t>secure-</w:t>
+      </w:r>
+      <w:r>
+        <w:rPr>
+          <w:rFonts w:ascii="Courier New" w:eastAsia="Courier New" w:hAnsi="Courier New" w:cs="Courier New"/>
+          <w:sz w:val="20"/>
+          <w:szCs w:val="20"/>
+          <w:lang w:val="en-US"/>
+        </w:rPr>
+        <w:t>light</w:t>
+      </w:r>
+      <w:r>
+        <w:rPr>
+          <w:rFonts w:ascii="Courier New" w:eastAsia="Courier New" w:hAnsi="Courier New" w:cs="Courier New"/>
+          <w:color w:val="000000"/>
+          <w:sz w:val="20"/>
+          <w:szCs w:val="20"/>
+          <w:lang w:val="en-US"/>
+        </w:rPr>
+        <w:t xml:space="preserve">.cmd --output start-honeur.cmd </w:t>
+      </w:r>
+    </w:p>
+    <w:p>
+      <w:pPr>
+        <w:numPr>
+          <w:ilvl w:val="1"/>
+          <w:numId w:val="20"/>
+        </w:numPr>
+        <w:pBdr>
+          <w:top w:val="nil"/>
+          <w:left w:val="nil"/>
+          <w:bottom w:val="nil"/>
+          <w:right w:val="nil"/>
+          <w:between w:val="nil"/>
+        </w:pBdr>
+        <w:spacing w:after="180" w:line="288" w:lineRule="auto"/>
+      </w:pPr>
+      <w:r>
+        <w:rPr>
+          <w:rFonts w:ascii="Helvetica Neue Light" w:eastAsia="Helvetica Neue Light" w:hAnsi="Helvetica Neue Light" w:cs="Helvetica Neue Light"/>
+          <w:color w:val="000000"/>
+          <w:sz w:val="20"/>
+          <w:szCs w:val="20"/>
+        </w:rPr>
+        <w:t xml:space="preserve">For Linux </w:t>
+      </w:r>
+      <w:proofErr w:type="spellStart"/>
+      <w:r>
+        <w:rPr>
+          <w:rFonts w:ascii="Helvetica Neue Light" w:eastAsia="Helvetica Neue Light" w:hAnsi="Helvetica Neue Light" w:cs="Helvetica Neue Light"/>
+          <w:color w:val="000000"/>
+          <w:sz w:val="20"/>
+          <w:szCs w:val="20"/>
+        </w:rPr>
+        <w:t>and</w:t>
+      </w:r>
+      <w:proofErr w:type="spellEnd"/>
+      <w:r>
+        <w:rPr>
+          <w:rFonts w:ascii="Helvetica Neue Light" w:eastAsia="Helvetica Neue Light" w:hAnsi="Helvetica Neue Light" w:cs="Helvetica Neue Light"/>
+          <w:color w:val="000000"/>
+          <w:sz w:val="20"/>
+          <w:szCs w:val="20"/>
+        </w:rPr>
+        <w:t xml:space="preserve"> </w:t>
+      </w:r>
+      <w:proofErr w:type="spellStart"/>
+      <w:r>
+        <w:rPr>
+          <w:rFonts w:ascii="Helvetica Neue Light" w:eastAsia="Helvetica Neue Light" w:hAnsi="Helvetica Neue Light" w:cs="Helvetica Neue Light"/>
+          <w:color w:val="000000"/>
+          <w:sz w:val="20"/>
+          <w:szCs w:val="20"/>
+        </w:rPr>
+        <w:t>MacOS</w:t>
+      </w:r>
+      <w:proofErr w:type="spellEnd"/>
+      <w:r>
+        <w:rPr>
+          <w:rFonts w:ascii="Helvetica Neue Light" w:eastAsia="Helvetica Neue Light" w:hAnsi="Helvetica Neue Light" w:cs="Helvetica Neue Light"/>
+          <w:color w:val="000000"/>
+          <w:sz w:val="20"/>
+          <w:szCs w:val="20"/>
+        </w:rPr>
+        <w:t xml:space="preserve"> </w:t>
+      </w:r>
+    </w:p>
+    <w:p>
+      <w:pPr>
+        <w:ind w:left="720"/>
+        <w:rPr>
+          <w:rFonts w:ascii="Courier New" w:eastAsia="Courier New" w:hAnsi="Courier New" w:cs="Courier New"/>
+          <w:color w:val="000000"/>
+          <w:sz w:val="20"/>
+          <w:szCs w:val="20"/>
+          <w:lang w:val="en-US"/>
+        </w:rPr>
+      </w:pPr>
+      <w:r>
+        <w:rPr>
+          <w:rFonts w:ascii="Courier New" w:eastAsia="Courier New" w:hAnsi="Courier New" w:cs="Courier New"/>
+          <w:color w:val="000000"/>
+          <w:sz w:val="20"/>
+          <w:szCs w:val="20"/>
+          <w:lang w:val="en-US"/>
+        </w:rPr>
+        <w:lastRenderedPageBreak/>
+        <w:t>curl -</w:t>
+      </w:r>
+      <w:proofErr w:type="spellStart"/>
+      <w:r>
+        <w:rPr>
+          <w:rFonts w:ascii="Courier New" w:eastAsia="Courier New" w:hAnsi="Courier New" w:cs="Courier New"/>
+          <w:color w:val="000000"/>
+          <w:sz w:val="20"/>
+          <w:szCs w:val="20"/>
+          <w:lang w:val="en-US"/>
+        </w:rPr>
+        <w:t>fsSL</w:t>
+      </w:r>
+      <w:proofErr w:type="spellEnd"/>
+      <w:r>
+        <w:rPr>
+          <w:rFonts w:ascii="Courier New" w:eastAsia="Courier New" w:hAnsi="Courier New" w:cs="Courier New"/>
+          <w:color w:val="000000"/>
+          <w:sz w:val="20"/>
+          <w:szCs w:val="20"/>
+          <w:lang w:val="en-US"/>
+        </w:rPr>
+        <w:t xml:space="preserve"> https://raw.githubusercontent.com/solventrix/Honeur-Setup/master/remote-installation/honeur/</w:t>
+      </w:r>
+      <w:r>
+        <w:rPr>
+          <w:rFonts w:ascii="Courier New" w:eastAsia="Courier New" w:hAnsi="Courier New" w:cs="Courier New"/>
+          <w:color w:val="000000"/>
+          <w:sz w:val="20"/>
+          <w:szCs w:val="20"/>
+          <w:lang w:val="en-US"/>
+        </w:rPr>
+        <w:t>secure-</w:t>
+      </w:r>
+      <w:r>
+        <w:rPr>
+          <w:rFonts w:ascii="Courier New" w:eastAsia="Courier New" w:hAnsi="Courier New" w:cs="Courier New"/>
+          <w:color w:val="000000"/>
+          <w:sz w:val="20"/>
+          <w:szCs w:val="20"/>
+          <w:lang w:val="en-US"/>
+        </w:rPr>
+        <w:t>light/start-honeur-</w:t>
+      </w:r>
+      <w:r>
+        <w:rPr>
+          <w:rFonts w:ascii="Courier New" w:eastAsia="Courier New" w:hAnsi="Courier New" w:cs="Courier New"/>
+          <w:color w:val="000000"/>
+          <w:sz w:val="20"/>
+          <w:szCs w:val="20"/>
+          <w:lang w:val="en-US"/>
+        </w:rPr>
+        <w:t>secure-</w:t>
+      </w:r>
+      <w:r>
+        <w:rPr>
+          <w:rFonts w:ascii="Courier New" w:eastAsia="Courier New" w:hAnsi="Courier New" w:cs="Courier New"/>
+          <w:color w:val="000000"/>
+          <w:sz w:val="20"/>
+          <w:szCs w:val="20"/>
+          <w:lang w:val="en-US"/>
+        </w:rPr>
+        <w:t xml:space="preserve">light.sh --output start-honeur.sh &amp;&amp; </w:t>
+      </w:r>
+      <w:proofErr w:type="spellStart"/>
+      <w:r>
+        <w:rPr>
+          <w:rFonts w:ascii="Courier New" w:eastAsia="Courier New" w:hAnsi="Courier New" w:cs="Courier New"/>
+          <w:color w:val="000000"/>
+          <w:sz w:val="20"/>
+          <w:szCs w:val="20"/>
+          <w:lang w:val="en-US"/>
+        </w:rPr>
+        <w:t>chmod</w:t>
+      </w:r>
+      <w:proofErr w:type="spellEnd"/>
+      <w:r>
+        <w:rPr>
+          <w:rFonts w:ascii="Courier New" w:eastAsia="Courier New" w:hAnsi="Courier New" w:cs="Courier New"/>
+          <w:color w:val="000000"/>
+          <w:sz w:val="20"/>
+          <w:szCs w:val="20"/>
+          <w:lang w:val="en-US"/>
+        </w:rPr>
+        <w:t xml:space="preserve"> +x start-honeur.sh</w:t>
+      </w:r>
     </w:p>
     <w:p>
       <w:pPr>
@@ -5347,7 +5834,6 @@
           <w:szCs w:val="20"/>
           <w:lang w:val="en-US"/>
         </w:rPr>
-        <w:lastRenderedPageBreak/>
         <w:t xml:space="preserve">Please contact the HONEUR support team if these ports are not available or should be changed. </w:t>
       </w:r>
     </w:p>
@@ -6118,6 +6604,7 @@
         <w:pStyle w:val="Heading2"/>
       </w:pPr>
       <w:r>
+        <w:lastRenderedPageBreak/>
         <w:t>User Management (</w:t>
       </w:r>
       <w:proofErr w:type="spellStart"/>
@@ -6408,7 +6895,6 @@
           <w:szCs w:val="36"/>
           <w:lang w:val="en-US"/>
         </w:rPr>
-        <w:lastRenderedPageBreak/>
         <w:t>RUNNING THE ETL</w:t>
       </w:r>
     </w:p>
@@ -6551,25 +7037,6 @@
         </w:rPr>
         <w:t xml:space="preserve">After the ETL is successfully executed, it’s recommended to add the constraints and indexes to the OMOP CDM tables. It will improve the performance and reduce the risk of corrupt data in the database. </w:t>
       </w:r>
-    </w:p>
-    <w:p>
-      <w:pPr>
-        <w:pBdr>
-          <w:top w:val="nil"/>
-          <w:left w:val="nil"/>
-          <w:bottom w:val="nil"/>
-          <w:right w:val="nil"/>
-          <w:between w:val="nil"/>
-        </w:pBdr>
-        <w:spacing w:after="180" w:line="288" w:lineRule="auto"/>
-        <w:rPr>
-          <w:rFonts w:ascii="Helvetica Neue Light" w:eastAsia="Helvetica Neue Light" w:hAnsi="Helvetica Neue Light" w:cs="Helvetica Neue Light"/>
-          <w:color w:val="000000"/>
-          <w:sz w:val="20"/>
-          <w:szCs w:val="20"/>
-          <w:lang w:val="en-US"/>
-        </w:rPr>
-      </w:pPr>
     </w:p>
     <w:p>
       <w:pPr>
@@ -6988,6 +7455,7 @@
           <w:szCs w:val="20"/>
           <w:lang w:val="en-US"/>
         </w:rPr>
+        <w:lastRenderedPageBreak/>
         <w:t xml:space="preserve">Run </w:t>
       </w:r>
       <w:r>
@@ -7195,7 +7663,6 @@
           <w:sz w:val="20"/>
           <w:szCs w:val="20"/>
         </w:rPr>
-        <w:lastRenderedPageBreak/>
         <w:t>Installation steps</w:t>
       </w:r>
     </w:p>
@@ -7914,6 +8381,7 @@
           <w:szCs w:val="20"/>
           <w:lang w:val="en-US"/>
         </w:rPr>
+        <w:lastRenderedPageBreak/>
         <w:t xml:space="preserve">For Linux and Mac </w:t>
       </w:r>
       <w:r>
@@ -8237,7 +8705,6 @@
           <w:szCs w:val="20"/>
           <w:lang w:val="en-US"/>
         </w:rPr>
-        <w:lastRenderedPageBreak/>
         <w:t xml:space="preserve">Restart </w:t>
       </w:r>
       <w:proofErr w:type="spellStart"/>
@@ -9162,6 +9629,7 @@
           <w:sz w:val="20"/>
           <w:szCs w:val="20"/>
         </w:rPr>
+        <w:lastRenderedPageBreak/>
         <w:t>to</w:t>
       </w:r>
       <w:proofErr w:type="spellEnd"/>
@@ -9539,7 +10007,6 @@
           <w:szCs w:val="20"/>
           <w:lang w:val="en-US"/>
         </w:rPr>
-        <w:lastRenderedPageBreak/>
         <w:t>to stop</w:t>
       </w:r>
       <w:r>
@@ -10352,6 +10819,7 @@
           <w:szCs w:val="20"/>
           <w:lang w:val="en-US"/>
         </w:rPr>
+        <w:lastRenderedPageBreak/>
         <w:t xml:space="preserve">curl </w:t>
       </w:r>
       <w:r>
@@ -10619,7 +11087,6 @@
           <w:szCs w:val="20"/>
           <w:lang w:val="en-US"/>
         </w:rPr>
-        <w:lastRenderedPageBreak/>
         <w:t xml:space="preserve">The database volume can be copied to a new volume (with a different name) to take a snapshot of the current database state. Download the script 'clone-volume.sh' </w:t>
       </w:r>
     </w:p>
@@ -11421,6 +11888,7 @@
           <w:szCs w:val="20"/>
           <w:lang w:val="en-US"/>
         </w:rPr>
+        <w:lastRenderedPageBreak/>
         <w:t xml:space="preserve">Execute the following command to copy all log files to a </w:t>
       </w:r>
       <w:proofErr w:type="gramStart"/>
@@ -11644,6 +12112,686 @@
           <w:t>https://portal.honeur.org/group/honeur/knowledge</w:t>
         </w:r>
       </w:hyperlink>
+    </w:p>
+    <w:p>
+      <w:pPr>
+        <w:pBdr>
+          <w:top w:val="nil"/>
+          <w:left w:val="nil"/>
+          <w:bottom w:val="nil"/>
+          <w:right w:val="nil"/>
+          <w:between w:val="nil"/>
+        </w:pBdr>
+        <w:rPr>
+          <w:rFonts w:ascii="Courier New" w:eastAsia="Courier New" w:hAnsi="Courier New" w:cs="Courier New"/>
+          <w:sz w:val="20"/>
+          <w:szCs w:val="20"/>
+          <w:lang w:val="en-US"/>
+        </w:rPr>
+      </w:pPr>
+    </w:p>
+    <w:p>
+      <w:pPr>
+        <w:pBdr>
+          <w:top w:val="nil"/>
+          <w:left w:val="nil"/>
+          <w:bottom w:val="nil"/>
+          <w:right w:val="nil"/>
+          <w:between w:val="nil"/>
+        </w:pBdr>
+        <w:rPr>
+          <w:rFonts w:ascii="Courier New" w:eastAsia="Courier New" w:hAnsi="Courier New" w:cs="Courier New"/>
+          <w:sz w:val="20"/>
+          <w:szCs w:val="20"/>
+          <w:lang w:val="en-US"/>
+        </w:rPr>
+      </w:pPr>
+    </w:p>
+    <w:p>
+      <w:pPr>
+        <w:pBdr>
+          <w:top w:val="nil"/>
+          <w:left w:val="nil"/>
+          <w:bottom w:val="nil"/>
+          <w:right w:val="nil"/>
+          <w:between w:val="nil"/>
+        </w:pBdr>
+        <w:rPr>
+          <w:rFonts w:ascii="Courier New" w:eastAsia="Courier New" w:hAnsi="Courier New" w:cs="Courier New"/>
+          <w:sz w:val="20"/>
+          <w:szCs w:val="20"/>
+          <w:lang w:val="en-US"/>
+        </w:rPr>
+      </w:pPr>
+    </w:p>
+    <w:p>
+      <w:pPr>
+        <w:pBdr>
+          <w:top w:val="nil"/>
+          <w:left w:val="nil"/>
+          <w:bottom w:val="nil"/>
+          <w:right w:val="nil"/>
+          <w:between w:val="nil"/>
+        </w:pBdr>
+        <w:rPr>
+          <w:rFonts w:ascii="Courier New" w:eastAsia="Courier New" w:hAnsi="Courier New" w:cs="Courier New"/>
+          <w:sz w:val="20"/>
+          <w:szCs w:val="20"/>
+          <w:lang w:val="en-US"/>
+        </w:rPr>
+      </w:pPr>
+    </w:p>
+    <w:p>
+      <w:pPr>
+        <w:pBdr>
+          <w:top w:val="nil"/>
+          <w:left w:val="nil"/>
+          <w:bottom w:val="nil"/>
+          <w:right w:val="nil"/>
+          <w:between w:val="nil"/>
+        </w:pBdr>
+        <w:rPr>
+          <w:rFonts w:ascii="Courier New" w:eastAsia="Courier New" w:hAnsi="Courier New" w:cs="Courier New"/>
+          <w:sz w:val="20"/>
+          <w:szCs w:val="20"/>
+          <w:lang w:val="en-US"/>
+        </w:rPr>
+      </w:pPr>
+    </w:p>
+    <w:p>
+      <w:pPr>
+        <w:pBdr>
+          <w:top w:val="nil"/>
+          <w:left w:val="nil"/>
+          <w:bottom w:val="nil"/>
+          <w:right w:val="nil"/>
+          <w:between w:val="nil"/>
+        </w:pBdr>
+        <w:rPr>
+          <w:rFonts w:ascii="Courier New" w:eastAsia="Courier New" w:hAnsi="Courier New" w:cs="Courier New"/>
+          <w:sz w:val="20"/>
+          <w:szCs w:val="20"/>
+          <w:lang w:val="en-US"/>
+        </w:rPr>
+      </w:pPr>
+    </w:p>
+    <w:p>
+      <w:pPr>
+        <w:pBdr>
+          <w:top w:val="nil"/>
+          <w:left w:val="nil"/>
+          <w:bottom w:val="nil"/>
+          <w:right w:val="nil"/>
+          <w:between w:val="nil"/>
+        </w:pBdr>
+        <w:rPr>
+          <w:rFonts w:ascii="Courier New" w:eastAsia="Courier New" w:hAnsi="Courier New" w:cs="Courier New"/>
+          <w:sz w:val="20"/>
+          <w:szCs w:val="20"/>
+          <w:lang w:val="en-US"/>
+        </w:rPr>
+      </w:pPr>
+    </w:p>
+    <w:p>
+      <w:pPr>
+        <w:pBdr>
+          <w:top w:val="nil"/>
+          <w:left w:val="nil"/>
+          <w:bottom w:val="nil"/>
+          <w:right w:val="nil"/>
+          <w:between w:val="nil"/>
+        </w:pBdr>
+        <w:rPr>
+          <w:rFonts w:ascii="Courier New" w:eastAsia="Courier New" w:hAnsi="Courier New" w:cs="Courier New"/>
+          <w:sz w:val="20"/>
+          <w:szCs w:val="20"/>
+          <w:lang w:val="en-US"/>
+        </w:rPr>
+      </w:pPr>
+    </w:p>
+    <w:p>
+      <w:pPr>
+        <w:pBdr>
+          <w:top w:val="nil"/>
+          <w:left w:val="nil"/>
+          <w:bottom w:val="nil"/>
+          <w:right w:val="nil"/>
+          <w:between w:val="nil"/>
+        </w:pBdr>
+        <w:rPr>
+          <w:rFonts w:ascii="Courier New" w:eastAsia="Courier New" w:hAnsi="Courier New" w:cs="Courier New"/>
+          <w:sz w:val="20"/>
+          <w:szCs w:val="20"/>
+          <w:lang w:val="en-US"/>
+        </w:rPr>
+      </w:pPr>
+    </w:p>
+    <w:p>
+      <w:pPr>
+        <w:pBdr>
+          <w:top w:val="nil"/>
+          <w:left w:val="nil"/>
+          <w:bottom w:val="nil"/>
+          <w:right w:val="nil"/>
+          <w:between w:val="nil"/>
+        </w:pBdr>
+        <w:rPr>
+          <w:rFonts w:ascii="Courier New" w:eastAsia="Courier New" w:hAnsi="Courier New" w:cs="Courier New"/>
+          <w:sz w:val="20"/>
+          <w:szCs w:val="20"/>
+          <w:lang w:val="en-US"/>
+        </w:rPr>
+      </w:pPr>
+    </w:p>
+    <w:p>
+      <w:pPr>
+        <w:pBdr>
+          <w:top w:val="nil"/>
+          <w:left w:val="nil"/>
+          <w:bottom w:val="nil"/>
+          <w:right w:val="nil"/>
+          <w:between w:val="nil"/>
+        </w:pBdr>
+        <w:rPr>
+          <w:rFonts w:ascii="Courier New" w:eastAsia="Courier New" w:hAnsi="Courier New" w:cs="Courier New"/>
+          <w:sz w:val="20"/>
+          <w:szCs w:val="20"/>
+          <w:lang w:val="en-US"/>
+        </w:rPr>
+      </w:pPr>
+    </w:p>
+    <w:p>
+      <w:pPr>
+        <w:pBdr>
+          <w:top w:val="nil"/>
+          <w:left w:val="nil"/>
+          <w:bottom w:val="nil"/>
+          <w:right w:val="nil"/>
+          <w:between w:val="nil"/>
+        </w:pBdr>
+        <w:rPr>
+          <w:rFonts w:ascii="Courier New" w:eastAsia="Courier New" w:hAnsi="Courier New" w:cs="Courier New"/>
+          <w:sz w:val="20"/>
+          <w:szCs w:val="20"/>
+          <w:lang w:val="en-US"/>
+        </w:rPr>
+      </w:pPr>
+    </w:p>
+    <w:p>
+      <w:pPr>
+        <w:pBdr>
+          <w:top w:val="nil"/>
+          <w:left w:val="nil"/>
+          <w:bottom w:val="nil"/>
+          <w:right w:val="nil"/>
+          <w:between w:val="nil"/>
+        </w:pBdr>
+        <w:rPr>
+          <w:rFonts w:ascii="Courier New" w:eastAsia="Courier New" w:hAnsi="Courier New" w:cs="Courier New"/>
+          <w:sz w:val="20"/>
+          <w:szCs w:val="20"/>
+          <w:lang w:val="en-US"/>
+        </w:rPr>
+      </w:pPr>
+    </w:p>
+    <w:p>
+      <w:pPr>
+        <w:pBdr>
+          <w:top w:val="nil"/>
+          <w:left w:val="nil"/>
+          <w:bottom w:val="nil"/>
+          <w:right w:val="nil"/>
+          <w:between w:val="nil"/>
+        </w:pBdr>
+        <w:rPr>
+          <w:rFonts w:ascii="Courier New" w:eastAsia="Courier New" w:hAnsi="Courier New" w:cs="Courier New"/>
+          <w:sz w:val="20"/>
+          <w:szCs w:val="20"/>
+          <w:lang w:val="en-US"/>
+        </w:rPr>
+      </w:pPr>
+    </w:p>
+    <w:p>
+      <w:pPr>
+        <w:pBdr>
+          <w:top w:val="nil"/>
+          <w:left w:val="nil"/>
+          <w:bottom w:val="nil"/>
+          <w:right w:val="nil"/>
+          <w:between w:val="nil"/>
+        </w:pBdr>
+        <w:rPr>
+          <w:rFonts w:ascii="Courier New" w:eastAsia="Courier New" w:hAnsi="Courier New" w:cs="Courier New"/>
+          <w:sz w:val="20"/>
+          <w:szCs w:val="20"/>
+          <w:lang w:val="en-US"/>
+        </w:rPr>
+      </w:pPr>
+    </w:p>
+    <w:p>
+      <w:pPr>
+        <w:pBdr>
+          <w:top w:val="nil"/>
+          <w:left w:val="nil"/>
+          <w:bottom w:val="nil"/>
+          <w:right w:val="nil"/>
+          <w:between w:val="nil"/>
+        </w:pBdr>
+        <w:rPr>
+          <w:rFonts w:ascii="Courier New" w:eastAsia="Courier New" w:hAnsi="Courier New" w:cs="Courier New"/>
+          <w:sz w:val="20"/>
+          <w:szCs w:val="20"/>
+          <w:lang w:val="en-US"/>
+        </w:rPr>
+      </w:pPr>
+    </w:p>
+    <w:p>
+      <w:pPr>
+        <w:pBdr>
+          <w:top w:val="nil"/>
+          <w:left w:val="nil"/>
+          <w:bottom w:val="nil"/>
+          <w:right w:val="nil"/>
+          <w:between w:val="nil"/>
+        </w:pBdr>
+        <w:rPr>
+          <w:rFonts w:ascii="Courier New" w:eastAsia="Courier New" w:hAnsi="Courier New" w:cs="Courier New"/>
+          <w:sz w:val="20"/>
+          <w:szCs w:val="20"/>
+          <w:lang w:val="en-US"/>
+        </w:rPr>
+      </w:pPr>
+    </w:p>
+    <w:p>
+      <w:pPr>
+        <w:pBdr>
+          <w:top w:val="nil"/>
+          <w:left w:val="nil"/>
+          <w:bottom w:val="nil"/>
+          <w:right w:val="nil"/>
+          <w:between w:val="nil"/>
+        </w:pBdr>
+        <w:rPr>
+          <w:rFonts w:ascii="Courier New" w:eastAsia="Courier New" w:hAnsi="Courier New" w:cs="Courier New"/>
+          <w:sz w:val="20"/>
+          <w:szCs w:val="20"/>
+          <w:lang w:val="en-US"/>
+        </w:rPr>
+      </w:pPr>
+    </w:p>
+    <w:p>
+      <w:pPr>
+        <w:pBdr>
+          <w:top w:val="nil"/>
+          <w:left w:val="nil"/>
+          <w:bottom w:val="nil"/>
+          <w:right w:val="nil"/>
+          <w:between w:val="nil"/>
+        </w:pBdr>
+        <w:rPr>
+          <w:rFonts w:ascii="Courier New" w:eastAsia="Courier New" w:hAnsi="Courier New" w:cs="Courier New"/>
+          <w:sz w:val="20"/>
+          <w:szCs w:val="20"/>
+          <w:lang w:val="en-US"/>
+        </w:rPr>
+      </w:pPr>
+    </w:p>
+    <w:p>
+      <w:pPr>
+        <w:pBdr>
+          <w:top w:val="nil"/>
+          <w:left w:val="nil"/>
+          <w:bottom w:val="nil"/>
+          <w:right w:val="nil"/>
+          <w:between w:val="nil"/>
+        </w:pBdr>
+        <w:rPr>
+          <w:rFonts w:ascii="Courier New" w:eastAsia="Courier New" w:hAnsi="Courier New" w:cs="Courier New"/>
+          <w:sz w:val="20"/>
+          <w:szCs w:val="20"/>
+          <w:lang w:val="en-US"/>
+        </w:rPr>
+      </w:pPr>
+    </w:p>
+    <w:p>
+      <w:pPr>
+        <w:pBdr>
+          <w:top w:val="nil"/>
+          <w:left w:val="nil"/>
+          <w:bottom w:val="nil"/>
+          <w:right w:val="nil"/>
+          <w:between w:val="nil"/>
+        </w:pBdr>
+        <w:rPr>
+          <w:rFonts w:ascii="Courier New" w:eastAsia="Courier New" w:hAnsi="Courier New" w:cs="Courier New"/>
+          <w:sz w:val="20"/>
+          <w:szCs w:val="20"/>
+          <w:lang w:val="en-US"/>
+        </w:rPr>
+      </w:pPr>
+    </w:p>
+    <w:p>
+      <w:pPr>
+        <w:pBdr>
+          <w:top w:val="nil"/>
+          <w:left w:val="nil"/>
+          <w:bottom w:val="nil"/>
+          <w:right w:val="nil"/>
+          <w:between w:val="nil"/>
+        </w:pBdr>
+        <w:rPr>
+          <w:rFonts w:ascii="Courier New" w:eastAsia="Courier New" w:hAnsi="Courier New" w:cs="Courier New"/>
+          <w:sz w:val="20"/>
+          <w:szCs w:val="20"/>
+          <w:lang w:val="en-US"/>
+        </w:rPr>
+      </w:pPr>
+    </w:p>
+    <w:p>
+      <w:pPr>
+        <w:pBdr>
+          <w:top w:val="nil"/>
+          <w:left w:val="nil"/>
+          <w:bottom w:val="nil"/>
+          <w:right w:val="nil"/>
+          <w:between w:val="nil"/>
+        </w:pBdr>
+        <w:rPr>
+          <w:rFonts w:ascii="Courier New" w:eastAsia="Courier New" w:hAnsi="Courier New" w:cs="Courier New"/>
+          <w:sz w:val="20"/>
+          <w:szCs w:val="20"/>
+          <w:lang w:val="en-US"/>
+        </w:rPr>
+      </w:pPr>
+    </w:p>
+    <w:p>
+      <w:pPr>
+        <w:pBdr>
+          <w:top w:val="nil"/>
+          <w:left w:val="nil"/>
+          <w:bottom w:val="nil"/>
+          <w:right w:val="nil"/>
+          <w:between w:val="nil"/>
+        </w:pBdr>
+        <w:rPr>
+          <w:rFonts w:ascii="Courier New" w:eastAsia="Courier New" w:hAnsi="Courier New" w:cs="Courier New"/>
+          <w:sz w:val="20"/>
+          <w:szCs w:val="20"/>
+          <w:lang w:val="en-US"/>
+        </w:rPr>
+      </w:pPr>
+    </w:p>
+    <w:p>
+      <w:pPr>
+        <w:pBdr>
+          <w:top w:val="nil"/>
+          <w:left w:val="nil"/>
+          <w:bottom w:val="nil"/>
+          <w:right w:val="nil"/>
+          <w:between w:val="nil"/>
+        </w:pBdr>
+        <w:rPr>
+          <w:rFonts w:ascii="Courier New" w:eastAsia="Courier New" w:hAnsi="Courier New" w:cs="Courier New"/>
+          <w:sz w:val="20"/>
+          <w:szCs w:val="20"/>
+          <w:lang w:val="en-US"/>
+        </w:rPr>
+      </w:pPr>
+    </w:p>
+    <w:p>
+      <w:pPr>
+        <w:pBdr>
+          <w:top w:val="nil"/>
+          <w:left w:val="nil"/>
+          <w:bottom w:val="nil"/>
+          <w:right w:val="nil"/>
+          <w:between w:val="nil"/>
+        </w:pBdr>
+        <w:rPr>
+          <w:rFonts w:ascii="Courier New" w:eastAsia="Courier New" w:hAnsi="Courier New" w:cs="Courier New"/>
+          <w:sz w:val="20"/>
+          <w:szCs w:val="20"/>
+          <w:lang w:val="en-US"/>
+        </w:rPr>
+      </w:pPr>
+    </w:p>
+    <w:p>
+      <w:pPr>
+        <w:pBdr>
+          <w:top w:val="nil"/>
+          <w:left w:val="nil"/>
+          <w:bottom w:val="nil"/>
+          <w:right w:val="nil"/>
+          <w:between w:val="nil"/>
+        </w:pBdr>
+        <w:rPr>
+          <w:rFonts w:ascii="Courier New" w:eastAsia="Courier New" w:hAnsi="Courier New" w:cs="Courier New"/>
+          <w:sz w:val="20"/>
+          <w:szCs w:val="20"/>
+          <w:lang w:val="en-US"/>
+        </w:rPr>
+      </w:pPr>
+    </w:p>
+    <w:p>
+      <w:pPr>
+        <w:pBdr>
+          <w:top w:val="nil"/>
+          <w:left w:val="nil"/>
+          <w:bottom w:val="nil"/>
+          <w:right w:val="nil"/>
+          <w:between w:val="nil"/>
+        </w:pBdr>
+        <w:rPr>
+          <w:rFonts w:ascii="Courier New" w:eastAsia="Courier New" w:hAnsi="Courier New" w:cs="Courier New"/>
+          <w:sz w:val="20"/>
+          <w:szCs w:val="20"/>
+          <w:lang w:val="en-US"/>
+        </w:rPr>
+      </w:pPr>
+    </w:p>
+    <w:p>
+      <w:pPr>
+        <w:pBdr>
+          <w:top w:val="nil"/>
+          <w:left w:val="nil"/>
+          <w:bottom w:val="nil"/>
+          <w:right w:val="nil"/>
+          <w:between w:val="nil"/>
+        </w:pBdr>
+        <w:rPr>
+          <w:rFonts w:ascii="Courier New" w:eastAsia="Courier New" w:hAnsi="Courier New" w:cs="Courier New"/>
+          <w:sz w:val="20"/>
+          <w:szCs w:val="20"/>
+          <w:lang w:val="en-US"/>
+        </w:rPr>
+      </w:pPr>
+    </w:p>
+    <w:p>
+      <w:pPr>
+        <w:pBdr>
+          <w:top w:val="nil"/>
+          <w:left w:val="nil"/>
+          <w:bottom w:val="nil"/>
+          <w:right w:val="nil"/>
+          <w:between w:val="nil"/>
+        </w:pBdr>
+        <w:rPr>
+          <w:rFonts w:ascii="Courier New" w:eastAsia="Courier New" w:hAnsi="Courier New" w:cs="Courier New"/>
+          <w:sz w:val="20"/>
+          <w:szCs w:val="20"/>
+          <w:lang w:val="en-US"/>
+        </w:rPr>
+      </w:pPr>
+    </w:p>
+    <w:p>
+      <w:pPr>
+        <w:pBdr>
+          <w:top w:val="nil"/>
+          <w:left w:val="nil"/>
+          <w:bottom w:val="nil"/>
+          <w:right w:val="nil"/>
+          <w:between w:val="nil"/>
+        </w:pBdr>
+        <w:rPr>
+          <w:rFonts w:ascii="Courier New" w:eastAsia="Courier New" w:hAnsi="Courier New" w:cs="Courier New"/>
+          <w:sz w:val="20"/>
+          <w:szCs w:val="20"/>
+          <w:lang w:val="en-US"/>
+        </w:rPr>
+      </w:pPr>
+    </w:p>
+    <w:p>
+      <w:pPr>
+        <w:pBdr>
+          <w:top w:val="nil"/>
+          <w:left w:val="nil"/>
+          <w:bottom w:val="nil"/>
+          <w:right w:val="nil"/>
+          <w:between w:val="nil"/>
+        </w:pBdr>
+        <w:rPr>
+          <w:rFonts w:ascii="Courier New" w:eastAsia="Courier New" w:hAnsi="Courier New" w:cs="Courier New"/>
+          <w:sz w:val="20"/>
+          <w:szCs w:val="20"/>
+          <w:lang w:val="en-US"/>
+        </w:rPr>
+      </w:pPr>
+    </w:p>
+    <w:p>
+      <w:pPr>
+        <w:pBdr>
+          <w:top w:val="nil"/>
+          <w:left w:val="nil"/>
+          <w:bottom w:val="nil"/>
+          <w:right w:val="nil"/>
+          <w:between w:val="nil"/>
+        </w:pBdr>
+        <w:rPr>
+          <w:rFonts w:ascii="Courier New" w:eastAsia="Courier New" w:hAnsi="Courier New" w:cs="Courier New"/>
+          <w:sz w:val="20"/>
+          <w:szCs w:val="20"/>
+          <w:lang w:val="en-US"/>
+        </w:rPr>
+      </w:pPr>
+    </w:p>
+    <w:p>
+      <w:pPr>
+        <w:pBdr>
+          <w:top w:val="nil"/>
+          <w:left w:val="nil"/>
+          <w:bottom w:val="nil"/>
+          <w:right w:val="nil"/>
+          <w:between w:val="nil"/>
+        </w:pBdr>
+        <w:rPr>
+          <w:rFonts w:ascii="Courier New" w:eastAsia="Courier New" w:hAnsi="Courier New" w:cs="Courier New"/>
+          <w:sz w:val="20"/>
+          <w:szCs w:val="20"/>
+          <w:lang w:val="en-US"/>
+        </w:rPr>
+      </w:pPr>
+    </w:p>
+    <w:p>
+      <w:pPr>
+        <w:pBdr>
+          <w:top w:val="nil"/>
+          <w:left w:val="nil"/>
+          <w:bottom w:val="nil"/>
+          <w:right w:val="nil"/>
+          <w:between w:val="nil"/>
+        </w:pBdr>
+        <w:rPr>
+          <w:rFonts w:ascii="Courier New" w:eastAsia="Courier New" w:hAnsi="Courier New" w:cs="Courier New"/>
+          <w:sz w:val="20"/>
+          <w:szCs w:val="20"/>
+          <w:lang w:val="en-US"/>
+        </w:rPr>
+      </w:pPr>
+    </w:p>
+    <w:p>
+      <w:pPr>
+        <w:pBdr>
+          <w:top w:val="nil"/>
+          <w:left w:val="nil"/>
+          <w:bottom w:val="nil"/>
+          <w:right w:val="nil"/>
+          <w:between w:val="nil"/>
+        </w:pBdr>
+        <w:rPr>
+          <w:rFonts w:ascii="Courier New" w:eastAsia="Courier New" w:hAnsi="Courier New" w:cs="Courier New"/>
+          <w:sz w:val="20"/>
+          <w:szCs w:val="20"/>
+          <w:lang w:val="en-US"/>
+        </w:rPr>
+      </w:pPr>
+    </w:p>
+    <w:p>
+      <w:pPr>
+        <w:pBdr>
+          <w:top w:val="nil"/>
+          <w:left w:val="nil"/>
+          <w:bottom w:val="nil"/>
+          <w:right w:val="nil"/>
+          <w:between w:val="nil"/>
+        </w:pBdr>
+        <w:rPr>
+          <w:rFonts w:ascii="Courier New" w:eastAsia="Courier New" w:hAnsi="Courier New" w:cs="Courier New"/>
+          <w:sz w:val="20"/>
+          <w:szCs w:val="20"/>
+          <w:lang w:val="en-US"/>
+        </w:rPr>
+      </w:pPr>
+    </w:p>
+    <w:p>
+      <w:pPr>
+        <w:pBdr>
+          <w:top w:val="nil"/>
+          <w:left w:val="nil"/>
+          <w:bottom w:val="nil"/>
+          <w:right w:val="nil"/>
+          <w:between w:val="nil"/>
+        </w:pBdr>
+        <w:rPr>
+          <w:rFonts w:ascii="Courier New" w:eastAsia="Courier New" w:hAnsi="Courier New" w:cs="Courier New"/>
+          <w:sz w:val="20"/>
+          <w:szCs w:val="20"/>
+          <w:lang w:val="en-US"/>
+        </w:rPr>
+      </w:pPr>
+    </w:p>
+    <w:p>
+      <w:pPr>
+        <w:pBdr>
+          <w:top w:val="nil"/>
+          <w:left w:val="nil"/>
+          <w:bottom w:val="nil"/>
+          <w:right w:val="nil"/>
+          <w:between w:val="nil"/>
+        </w:pBdr>
+        <w:rPr>
+          <w:rFonts w:ascii="Courier New" w:eastAsia="Courier New" w:hAnsi="Courier New" w:cs="Courier New"/>
+          <w:sz w:val="20"/>
+          <w:szCs w:val="20"/>
+          <w:lang w:val="en-US"/>
+        </w:rPr>
+      </w:pPr>
+    </w:p>
+    <w:p>
+      <w:pPr>
+        <w:pBdr>
+          <w:top w:val="nil"/>
+          <w:left w:val="nil"/>
+          <w:bottom w:val="nil"/>
+          <w:right w:val="nil"/>
+          <w:between w:val="nil"/>
+        </w:pBdr>
+        <w:rPr>
+          <w:rFonts w:ascii="Courier New" w:eastAsia="Courier New" w:hAnsi="Courier New" w:cs="Courier New"/>
+          <w:sz w:val="20"/>
+          <w:szCs w:val="20"/>
+          <w:lang w:val="en-US"/>
+        </w:rPr>
+      </w:pPr>
     </w:p>
     <w:p>
       <w:pPr>
@@ -24682,7 +25830,7 @@
             </wp:anchor>
           </w:drawing>
         </mc:Choice>
-        <mc:Fallback xmlns:dgm="http://schemas.openxmlformats.org/drawingml/2006/diagram" xmlns:lc="http://schemas.openxmlformats.org/drawingml/2006/lockedCanvas" xmlns:c="http://schemas.openxmlformats.org/drawingml/2006/chart" xmlns:pic="http://schemas.openxmlformats.org/drawingml/2006/picture" xmlns:a="http://schemas.openxmlformats.org/drawingml/2006/main" xmlns:sl="http://schemas.openxmlformats.org/schemaLibrary/2006/main">
+        <mc:Fallback xmlns:sl="http://schemas.openxmlformats.org/schemaLibrary/2006/main" xmlns:a="http://schemas.openxmlformats.org/drawingml/2006/main" xmlns:pic="http://schemas.openxmlformats.org/drawingml/2006/picture" xmlns:c="http://schemas.openxmlformats.org/drawingml/2006/chart" xmlns:lc="http://schemas.openxmlformats.org/drawingml/2006/lockedCanvas" xmlns:dgm="http://schemas.openxmlformats.org/drawingml/2006/diagram">
           <w:drawing>
             <wp:anchor allowOverlap="1" behindDoc="0" distB="0" distT="0" distL="0" distR="0" hidden="0" layoutInCell="1" locked="0" relativeHeight="0" simplePos="0">
               <wp:simplePos x="0" y="0"/>
@@ -26559,6 +27707,154 @@
     </w:lvl>
   </w:abstractNum>
   <w:abstractNum w:abstractNumId="13" w15:restartNumberingAfterBreak="0">
+    <w:nsid w:val="59682D5E"/>
+    <w:multiLevelType w:val="multilevel"/>
+    <w:tmpl w:val="1FCC3D80"/>
+    <w:lvl w:ilvl="0">
+      <w:start w:val="1"/>
+      <w:numFmt w:val="decimal"/>
+      <w:lvlText w:val="%1."/>
+      <w:lvlJc w:val="left"/>
+      <w:pPr>
+        <w:ind w:left="360" w:hanging="360"/>
+      </w:pPr>
+      <w:rPr>
+        <w:rFonts w:ascii="Times New Roman" w:eastAsia="Times New Roman" w:hAnsi="Times New Roman" w:cs="Times New Roman"/>
+        <w:b w:val="0"/>
+        <w:smallCaps w:val="0"/>
+        <w:strike w:val="0"/>
+        <w:sz w:val="24"/>
+        <w:szCs w:val="24"/>
+        <w:shd w:val="clear" w:color="auto" w:fill="auto"/>
+        <w:vertAlign w:val="baseline"/>
+      </w:rPr>
+    </w:lvl>
+    <w:lvl w:ilvl="1">
+      <w:start w:val="1"/>
+      <w:numFmt w:val="lowerLetter"/>
+      <w:lvlText w:val="%2."/>
+      <w:lvlJc w:val="left"/>
+      <w:pPr>
+        <w:ind w:left="720" w:hanging="360"/>
+      </w:pPr>
+      <w:rPr>
+        <w:rFonts w:ascii="Times New Roman" w:eastAsia="Times New Roman" w:hAnsi="Times New Roman" w:cs="Times New Roman"/>
+        <w:b w:val="0"/>
+        <w:smallCaps w:val="0"/>
+        <w:strike w:val="0"/>
+        <w:sz w:val="24"/>
+        <w:szCs w:val="24"/>
+        <w:shd w:val="clear" w:color="auto" w:fill="auto"/>
+        <w:vertAlign w:val="baseline"/>
+      </w:rPr>
+    </w:lvl>
+    <w:lvl w:ilvl="2">
+      <w:start w:val="1"/>
+      <w:numFmt w:val="decimal"/>
+      <w:lvlText w:val="%3."/>
+      <w:lvlJc w:val="left"/>
+      <w:pPr>
+        <w:ind w:left="1080" w:hanging="360"/>
+      </w:pPr>
+      <w:rPr>
+        <w:smallCaps w:val="0"/>
+        <w:strike w:val="0"/>
+        <w:shd w:val="clear" w:color="auto" w:fill="auto"/>
+        <w:vertAlign w:val="baseline"/>
+      </w:rPr>
+    </w:lvl>
+    <w:lvl w:ilvl="3">
+      <w:start w:val="1"/>
+      <w:numFmt w:val="decimal"/>
+      <w:lvlText w:val="%4."/>
+      <w:lvlJc w:val="left"/>
+      <w:pPr>
+        <w:ind w:left="1440" w:hanging="360"/>
+      </w:pPr>
+      <w:rPr>
+        <w:smallCaps w:val="0"/>
+        <w:strike w:val="0"/>
+        <w:shd w:val="clear" w:color="auto" w:fill="auto"/>
+        <w:vertAlign w:val="baseline"/>
+      </w:rPr>
+    </w:lvl>
+    <w:lvl w:ilvl="4">
+      <w:start w:val="1"/>
+      <w:numFmt w:val="decimal"/>
+      <w:lvlText w:val="%5."/>
+      <w:lvlJc w:val="left"/>
+      <w:pPr>
+        <w:ind w:left="1800" w:hanging="360"/>
+      </w:pPr>
+      <w:rPr>
+        <w:smallCaps w:val="0"/>
+        <w:strike w:val="0"/>
+        <w:shd w:val="clear" w:color="auto" w:fill="auto"/>
+        <w:vertAlign w:val="baseline"/>
+      </w:rPr>
+    </w:lvl>
+    <w:lvl w:ilvl="5">
+      <w:start w:val="1"/>
+      <w:numFmt w:val="decimal"/>
+      <w:lvlText w:val="%6."/>
+      <w:lvlJc w:val="left"/>
+      <w:pPr>
+        <w:ind w:left="2160" w:hanging="360"/>
+      </w:pPr>
+      <w:rPr>
+        <w:smallCaps w:val="0"/>
+        <w:strike w:val="0"/>
+        <w:shd w:val="clear" w:color="auto" w:fill="auto"/>
+        <w:vertAlign w:val="baseline"/>
+      </w:rPr>
+    </w:lvl>
+    <w:lvl w:ilvl="6">
+      <w:start w:val="1"/>
+      <w:numFmt w:val="decimal"/>
+      <w:lvlText w:val="%7."/>
+      <w:lvlJc w:val="left"/>
+      <w:pPr>
+        <w:ind w:left="2520" w:hanging="360"/>
+      </w:pPr>
+      <w:rPr>
+        <w:smallCaps w:val="0"/>
+        <w:strike w:val="0"/>
+        <w:shd w:val="clear" w:color="auto" w:fill="auto"/>
+        <w:vertAlign w:val="baseline"/>
+      </w:rPr>
+    </w:lvl>
+    <w:lvl w:ilvl="7">
+      <w:start w:val="1"/>
+      <w:numFmt w:val="decimal"/>
+      <w:lvlText w:val="%8."/>
+      <w:lvlJc w:val="left"/>
+      <w:pPr>
+        <w:ind w:left="2880" w:hanging="360"/>
+      </w:pPr>
+      <w:rPr>
+        <w:smallCaps w:val="0"/>
+        <w:strike w:val="0"/>
+        <w:shd w:val="clear" w:color="auto" w:fill="auto"/>
+        <w:vertAlign w:val="baseline"/>
+      </w:rPr>
+    </w:lvl>
+    <w:lvl w:ilvl="8">
+      <w:start w:val="1"/>
+      <w:numFmt w:val="decimal"/>
+      <w:lvlText w:val="%9."/>
+      <w:lvlJc w:val="left"/>
+      <w:pPr>
+        <w:ind w:left="3240" w:hanging="360"/>
+      </w:pPr>
+      <w:rPr>
+        <w:smallCaps w:val="0"/>
+        <w:strike w:val="0"/>
+        <w:shd w:val="clear" w:color="auto" w:fill="auto"/>
+        <w:vertAlign w:val="baseline"/>
+      </w:rPr>
+    </w:lvl>
+  </w:abstractNum>
+  <w:abstractNum w:abstractNumId="14" w15:restartNumberingAfterBreak="0">
     <w:nsid w:val="5CF03D83"/>
     <w:multiLevelType w:val="multilevel"/>
     <w:tmpl w:val="3BD00CD4"/>
@@ -26734,7 +28030,7 @@
       </w:rPr>
     </w:lvl>
   </w:abstractNum>
-  <w:abstractNum w:abstractNumId="14" w15:restartNumberingAfterBreak="0">
+  <w:abstractNum w:abstractNumId="15" w15:restartNumberingAfterBreak="0">
     <w:nsid w:val="5DE7342D"/>
     <w:multiLevelType w:val="multilevel"/>
     <w:tmpl w:val="9E42CAAA"/>
@@ -26874,7 +28170,7 @@
       </w:rPr>
     </w:lvl>
   </w:abstractNum>
-  <w:abstractNum w:abstractNumId="15" w15:restartNumberingAfterBreak="0">
+  <w:abstractNum w:abstractNumId="16" w15:restartNumberingAfterBreak="0">
     <w:nsid w:val="6EB31E28"/>
     <w:multiLevelType w:val="multilevel"/>
     <w:tmpl w:val="3A649586"/>
@@ -26987,7 +28283,7 @@
       </w:rPr>
     </w:lvl>
   </w:abstractNum>
-  <w:abstractNum w:abstractNumId="16" w15:restartNumberingAfterBreak="0">
+  <w:abstractNum w:abstractNumId="17" w15:restartNumberingAfterBreak="0">
     <w:nsid w:val="738036B6"/>
     <w:multiLevelType w:val="multilevel"/>
     <w:tmpl w:val="514E966A"/>
@@ -27100,7 +28396,7 @@
       </w:rPr>
     </w:lvl>
   </w:abstractNum>
-  <w:abstractNum w:abstractNumId="17" w15:restartNumberingAfterBreak="0">
+  <w:abstractNum w:abstractNumId="18" w15:restartNumberingAfterBreak="0">
     <w:nsid w:val="77170C1C"/>
     <w:multiLevelType w:val="multilevel"/>
     <w:tmpl w:val="701E8AF4"/>
@@ -27240,7 +28536,7 @@
       </w:rPr>
     </w:lvl>
   </w:abstractNum>
-  <w:abstractNum w:abstractNumId="18" w15:restartNumberingAfterBreak="0">
+  <w:abstractNum w:abstractNumId="19" w15:restartNumberingAfterBreak="0">
     <w:nsid w:val="7DC822F5"/>
     <w:multiLevelType w:val="multilevel"/>
     <w:tmpl w:val="89389430"/>
@@ -27391,7 +28687,7 @@
     <w:abstractNumId w:val="6"/>
   </w:num>
   <w:num w:numId="3">
-    <w:abstractNumId w:val="18"/>
+    <w:abstractNumId w:val="19"/>
   </w:num>
   <w:num w:numId="4">
     <w:abstractNumId w:val="9"/>
@@ -27409,28 +28705,28 @@
     <w:abstractNumId w:val="3"/>
   </w:num>
   <w:num w:numId="9">
-    <w:abstractNumId w:val="17"/>
+    <w:abstractNumId w:val="18"/>
   </w:num>
   <w:num w:numId="10">
     <w:abstractNumId w:val="5"/>
   </w:num>
   <w:num w:numId="11">
-    <w:abstractNumId w:val="15"/>
+    <w:abstractNumId w:val="16"/>
   </w:num>
   <w:num w:numId="12">
-    <w:abstractNumId w:val="13"/>
+    <w:abstractNumId w:val="14"/>
   </w:num>
   <w:num w:numId="13">
     <w:abstractNumId w:val="10"/>
   </w:num>
   <w:num w:numId="14">
-    <w:abstractNumId w:val="14"/>
+    <w:abstractNumId w:val="15"/>
   </w:num>
   <w:num w:numId="15">
     <w:abstractNumId w:val="8"/>
   </w:num>
   <w:num w:numId="16">
-    <w:abstractNumId w:val="16"/>
+    <w:abstractNumId w:val="17"/>
   </w:num>
   <w:num w:numId="17">
     <w:abstractNumId w:val="0"/>
@@ -27440,6 +28736,9 @@
   </w:num>
   <w:num w:numId="19">
     <w:abstractNumId w:val="12"/>
+  </w:num>
+  <w:num w:numId="20">
+    <w:abstractNumId w:val="13"/>
   </w:num>
 </w:numbering>
 </file>

</xml_diff>